<commit_message>
generating results to csv
</commit_message>
<xml_diff>
--- a/report.docx
+++ b/report.docx
@@ -1,6 +1,6 @@
 
 <file path=word/document.xml><?xml version="1.0" encoding="utf-8"?>
-<w:document xmlns:wpc="http://schemas.microsoft.com/office/word/2010/wordprocessingCanvas" xmlns:cx="http://schemas.microsoft.com/office/drawing/2014/chartex" xmlns:cx1="http://schemas.microsoft.com/office/drawing/2015/9/8/chartex" xmlns:cx2="http://schemas.microsoft.com/office/drawing/2015/10/21/chartex" xmlns:cx3="http://schemas.microsoft.com/office/drawing/2016/5/9/chartex" xmlns:cx4="http://schemas.microsoft.com/office/drawing/2016/5/10/chartex" xmlns:cx5="http://schemas.microsoft.com/office/drawing/2016/5/11/chartex" xmlns:cx6="http://schemas.microsoft.com/office/drawing/2016/5/12/chartex" xmlns:cx7="http://schemas.microsoft.com/office/drawing/2016/5/13/chartex" xmlns:cx8="http://schemas.microsoft.com/office/drawing/2016/5/14/chartex" xmlns:mc="http://schemas.openxmlformats.org/markup-compatibility/2006" xmlns:aink="http://schemas.microsoft.com/office/drawing/2016/ink" xmlns:am3d="http://schemas.microsoft.com/office/drawing/2017/model3d" xmlns:o="urn:schemas-microsoft-com:office:office" xmlns:r="http://schemas.openxmlformats.org/officeDocument/2006/relationships" xmlns:m="http://schemas.openxmlformats.org/officeDocument/2006/math" xmlns:v="urn:schemas-microsoft-com:vml" xmlns:wp14="http://schemas.microsoft.com/office/word/2010/wordprocessingDrawing" xmlns:wp="http://schemas.openxmlformats.org/drawingml/2006/wordprocessingDrawing" xmlns:w10="urn:schemas-microsoft-com:office:word" xmlns:w="http://schemas.openxmlformats.org/wordprocessingml/2006/main" xmlns:w14="http://schemas.microsoft.com/office/word/2010/wordml" xmlns:w15="http://schemas.microsoft.com/office/word/2012/wordml" xmlns:w16cid="http://schemas.microsoft.com/office/word/2016/wordml/cid" xmlns:w16se="http://schemas.microsoft.com/office/word/2015/wordml/symex" xmlns:wpg="http://schemas.microsoft.com/office/word/2010/wordprocessingGroup" xmlns:wpi="http://schemas.microsoft.com/office/word/2010/wordprocessingInk" xmlns:wne="http://schemas.microsoft.com/office/word/2006/wordml" xmlns:wps="http://schemas.microsoft.com/office/word/2010/wordprocessingShape" mc:Ignorable="w14 w15 w16se w16cid wp14">
+<w:document xmlns:wpc="http://schemas.microsoft.com/office/word/2010/wordprocessingCanvas" xmlns:cx="http://schemas.microsoft.com/office/drawing/2014/chartex" xmlns:cx1="http://schemas.microsoft.com/office/drawing/2015/9/8/chartex" xmlns:cx2="http://schemas.microsoft.com/office/drawing/2015/10/21/chartex" xmlns:cx3="http://schemas.microsoft.com/office/drawing/2016/5/9/chartex" xmlns:cx4="http://schemas.microsoft.com/office/drawing/2016/5/10/chartex" xmlns:cx5="http://schemas.microsoft.com/office/drawing/2016/5/11/chartex" xmlns:cx6="http://schemas.microsoft.com/office/drawing/2016/5/12/chartex" xmlns:cx7="http://schemas.microsoft.com/office/drawing/2016/5/13/chartex" xmlns:cx8="http://schemas.microsoft.com/office/drawing/2016/5/14/chartex" xmlns:mc="http://schemas.openxmlformats.org/markup-compatibility/2006" xmlns:aink="http://schemas.microsoft.com/office/drawing/2016/ink" xmlns:am3d="http://schemas.microsoft.com/office/drawing/2017/model3d" xmlns:o="urn:schemas-microsoft-com:office:office" xmlns:r="http://schemas.openxmlformats.org/officeDocument/2006/relationships" xmlns:m="http://schemas.openxmlformats.org/officeDocument/2006/math" xmlns:v="urn:schemas-microsoft-com:vml" xmlns:wp14="http://schemas.microsoft.com/office/word/2010/wordprocessingDrawing" xmlns:wp="http://schemas.openxmlformats.org/drawingml/2006/wordprocessingDrawing" xmlns:w10="urn:schemas-microsoft-com:office:word" xmlns:w="http://schemas.openxmlformats.org/wordprocessingml/2006/main" xmlns:w14="http://schemas.microsoft.com/office/word/2010/wordml" xmlns:w15="http://schemas.microsoft.com/office/word/2012/wordml" xmlns:w16cex="http://schemas.microsoft.com/office/word/2018/wordml/cex" xmlns:w16cid="http://schemas.microsoft.com/office/word/2016/wordml/cid" xmlns:w16="http://schemas.microsoft.com/office/word/2018/wordml" xmlns:w16se="http://schemas.microsoft.com/office/word/2015/wordml/symex" xmlns:wpg="http://schemas.microsoft.com/office/word/2010/wordprocessingGroup" xmlns:wpi="http://schemas.microsoft.com/office/word/2010/wordprocessingInk" xmlns:wne="http://schemas.microsoft.com/office/word/2006/wordml" xmlns:wps="http://schemas.microsoft.com/office/word/2010/wordprocessingShape" mc:Ignorable="w14 w15 w16se w16cid w16 w16cex wp14">
   <w:body>
     <w:p>
       <w:pPr>
@@ -80,17 +80,7 @@
           <w:rtl/>
           <w:lang w:val="en-US"/>
         </w:rPr>
-        <w:t>), וכך ניתן להתאים את הפונק' על נתוני האימון ולהפעיל אותן על שאר הנ</w:t>
-      </w:r>
-      <w:bookmarkStart w:id="0" w:name="_GoBack"/>
-      <w:bookmarkEnd w:id="0"/>
-      <w:r>
-        <w:rPr>
-          <w:rFonts w:hint="cs"/>
-          <w:rtl/>
-          <w:lang w:val="en-US"/>
-        </w:rPr>
-        <w:t>תונים. כמו כן ניתן להשתמש ב</w:t>
+        <w:t>), וכך ניתן להתאים את הפונק' על נתוני האימון ולהפעיל אותן על שאר הנתונים. כמו כן ניתן להשתמש ב</w:t>
       </w:r>
       <w:r>
         <w:rPr>
@@ -212,7 +202,6 @@
               <w:bidi/>
               <w:jc w:val="center"/>
               <w:rPr>
-                <w:rFonts w:hint="cs"/>
                 <w:rtl/>
                 <w:lang w:val="en-US"/>
               </w:rPr>
@@ -234,7 +223,6 @@
               <w:bidi/>
               <w:jc w:val="center"/>
               <w:rPr>
-                <w:rFonts w:hint="cs"/>
                 <w:rtl/>
                 <w:lang w:val="en-US"/>
               </w:rPr>
@@ -258,7 +246,6 @@
               <w:bidi/>
               <w:jc w:val="center"/>
               <w:rPr>
-                <w:rFonts w:hint="cs"/>
                 <w:rtl/>
                 <w:lang w:val="en-US"/>
               </w:rPr>
@@ -287,7 +274,6 @@
               <w:bidi/>
               <w:jc w:val="center"/>
               <w:rPr>
-                <w:rFonts w:hint="cs"/>
                 <w:rtl/>
                 <w:lang w:val="en-US"/>
               </w:rPr>
@@ -312,7 +298,6 @@
               <w:bidi/>
               <w:jc w:val="center"/>
               <w:rPr>
-                <w:rFonts w:hint="cs"/>
                 <w:rtl/>
                 <w:lang w:val="en-US"/>
               </w:rPr>
@@ -335,7 +320,6 @@
               <w:bidi/>
               <w:jc w:val="center"/>
               <w:rPr>
-                <w:rFonts w:hint="cs"/>
                 <w:rtl/>
                 <w:lang w:val="en-US"/>
               </w:rPr>
@@ -362,7 +346,6 @@
               <w:bidi/>
               <w:jc w:val="center"/>
               <w:rPr>
-                <w:rFonts w:hint="cs"/>
                 <w:rtl/>
                 <w:lang w:val="en-US"/>
               </w:rPr>
@@ -385,7 +368,6 @@
               <w:bidi/>
               <w:jc w:val="center"/>
               <w:rPr>
-                <w:rFonts w:hint="cs"/>
                 <w:rtl/>
                 <w:lang w:val="en-US"/>
               </w:rPr>
@@ -412,7 +394,6 @@
               <w:bidi/>
               <w:jc w:val="center"/>
               <w:rPr>
-                <w:rFonts w:hint="cs"/>
                 <w:rtl/>
                 <w:lang w:val="en-US"/>
               </w:rPr>
@@ -435,7 +416,6 @@
               <w:bidi/>
               <w:jc w:val="center"/>
               <w:rPr>
-                <w:rFonts w:hint="cs"/>
                 <w:rtl/>
                 <w:lang w:val="en-US"/>
               </w:rPr>
@@ -462,7 +442,6 @@
               <w:bidi/>
               <w:jc w:val="center"/>
               <w:rPr>
-                <w:rFonts w:hint="cs"/>
                 <w:rtl/>
                 <w:lang w:val="en-US"/>
               </w:rPr>
@@ -485,7 +464,6 @@
               <w:bidi/>
               <w:jc w:val="center"/>
               <w:rPr>
-                <w:rFonts w:hint="cs"/>
                 <w:rtl/>
                 <w:lang w:val="en-US"/>
               </w:rPr>
@@ -512,7 +490,6 @@
               <w:bidi/>
               <w:jc w:val="center"/>
               <w:rPr>
-                <w:rFonts w:hint="cs"/>
                 <w:rtl/>
                 <w:lang w:val="en-US"/>
               </w:rPr>
@@ -535,7 +512,6 @@
               <w:bidi/>
               <w:jc w:val="center"/>
               <w:rPr>
-                <w:rFonts w:hint="cs"/>
                 <w:rtl/>
                 <w:lang w:val="en-US"/>
               </w:rPr>
@@ -562,7 +538,6 @@
               <w:bidi/>
               <w:jc w:val="center"/>
               <w:rPr>
-                <w:rFonts w:hint="cs"/>
                 <w:rtl/>
                 <w:lang w:val="en-US"/>
               </w:rPr>
@@ -585,7 +560,6 @@
               <w:bidi/>
               <w:jc w:val="center"/>
               <w:rPr>
-                <w:rFonts w:hint="cs"/>
                 <w:rtl/>
                 <w:lang w:val="en-US"/>
               </w:rPr>
@@ -612,7 +586,6 @@
               <w:bidi/>
               <w:jc w:val="center"/>
               <w:rPr>
-                <w:rFonts w:hint="cs"/>
                 <w:rtl/>
                 <w:lang w:val="en-US"/>
               </w:rPr>
@@ -635,7 +608,6 @@
               <w:bidi/>
               <w:jc w:val="center"/>
               <w:rPr>
-                <w:rFonts w:hint="cs"/>
                 <w:rtl/>
                 <w:lang w:val="en-US"/>
               </w:rPr>
@@ -662,7 +634,6 @@
               <w:bidi/>
               <w:jc w:val="center"/>
               <w:rPr>
-                <w:rFonts w:hint="cs"/>
                 <w:rtl/>
                 <w:lang w:val="en-US"/>
               </w:rPr>
@@ -685,7 +656,6 @@
               <w:bidi/>
               <w:jc w:val="center"/>
               <w:rPr>
-                <w:rFonts w:hint="cs"/>
                 <w:rtl/>
                 <w:lang w:val="en-US"/>
               </w:rPr>
@@ -710,7 +680,6 @@
               <w:bidi/>
               <w:jc w:val="center"/>
               <w:rPr>
-                <w:rFonts w:hint="cs"/>
                 <w:rtl/>
                 <w:lang w:val="en-US"/>
               </w:rPr>
@@ -733,7 +702,6 @@
               <w:bidi/>
               <w:jc w:val="center"/>
               <w:rPr>
-                <w:rFonts w:hint="cs"/>
                 <w:rtl/>
                 <w:lang w:val="en-US"/>
               </w:rPr>
@@ -760,7 +728,6 @@
               <w:bidi/>
               <w:jc w:val="center"/>
               <w:rPr>
-                <w:rFonts w:hint="cs"/>
                 <w:rtl/>
                 <w:lang w:val="en-US"/>
               </w:rPr>
@@ -783,7 +750,6 @@
               <w:bidi/>
               <w:jc w:val="center"/>
               <w:rPr>
-                <w:rFonts w:hint="cs"/>
                 <w:rtl/>
                 <w:lang w:val="en-US"/>
               </w:rPr>
@@ -810,7 +776,6 @@
               <w:bidi/>
               <w:jc w:val="center"/>
               <w:rPr>
-                <w:rFonts w:hint="cs"/>
                 <w:rtl/>
                 <w:lang w:val="en-US"/>
               </w:rPr>
@@ -835,7 +800,6 @@
               <w:bidi/>
               <w:jc w:val="center"/>
               <w:rPr>
-                <w:rFonts w:hint="cs"/>
                 <w:rtl/>
                 <w:lang w:val="en-US"/>
               </w:rPr>
@@ -862,7 +826,6 @@
               <w:bidi/>
               <w:jc w:val="center"/>
               <w:rPr>
-                <w:rFonts w:hint="cs"/>
                 <w:rtl/>
                 <w:lang w:val="en-US"/>
               </w:rPr>
@@ -885,7 +848,6 @@
               <w:bidi/>
               <w:jc w:val="center"/>
               <w:rPr>
-                <w:rFonts w:hint="cs"/>
                 <w:rtl/>
                 <w:lang w:val="en-US"/>
               </w:rPr>
@@ -912,7 +874,6 @@
               <w:bidi/>
               <w:jc w:val="center"/>
               <w:rPr>
-                <w:rFonts w:hint="cs"/>
                 <w:rtl/>
                 <w:lang w:val="en-US"/>
               </w:rPr>
@@ -935,7 +896,6 @@
               <w:bidi/>
               <w:jc w:val="center"/>
               <w:rPr>
-                <w:rFonts w:hint="cs"/>
                 <w:rtl/>
                 <w:lang w:val="en-US"/>
               </w:rPr>
@@ -962,7 +922,6 @@
               <w:bidi/>
               <w:jc w:val="center"/>
               <w:rPr>
-                <w:rFonts w:hint="cs"/>
                 <w:rtl/>
                 <w:lang w:val="en-US"/>
               </w:rPr>
@@ -985,7 +944,6 @@
               <w:bidi/>
               <w:jc w:val="center"/>
               <w:rPr>
-                <w:rFonts w:hint="cs"/>
                 <w:rtl/>
                 <w:lang w:val="en-US"/>
               </w:rPr>
@@ -1010,7 +968,6 @@
               <w:bidi/>
               <w:jc w:val="center"/>
               <w:rPr>
-                <w:rFonts w:hint="cs"/>
                 <w:rtl/>
                 <w:lang w:val="en-US"/>
               </w:rPr>
@@ -1033,7 +990,6 @@
               <w:bidi/>
               <w:jc w:val="center"/>
               <w:rPr>
-                <w:rFonts w:hint="cs"/>
                 <w:rtl/>
                 <w:lang w:val="en-US"/>
               </w:rPr>
@@ -1060,7 +1016,6 @@
               <w:bidi/>
               <w:jc w:val="center"/>
               <w:rPr>
-                <w:rFonts w:hint="cs"/>
                 <w:rtl/>
                 <w:lang w:val="en-US"/>
               </w:rPr>
@@ -1083,7 +1038,6 @@
               <w:bidi/>
               <w:jc w:val="center"/>
               <w:rPr>
-                <w:rFonts w:hint="cs"/>
                 <w:rtl/>
                 <w:lang w:val="en-US"/>
               </w:rPr>
@@ -1110,7 +1064,6 @@
               <w:bidi/>
               <w:jc w:val="center"/>
               <w:rPr>
-                <w:rFonts w:hint="cs"/>
                 <w:rtl/>
                 <w:lang w:val="en-US"/>
               </w:rPr>
@@ -1133,7 +1086,6 @@
               <w:bidi/>
               <w:jc w:val="center"/>
               <w:rPr>
-                <w:rFonts w:hint="cs"/>
                 <w:rtl/>
                 <w:lang w:val="en-US"/>
               </w:rPr>
@@ -1158,7 +1110,6 @@
               <w:bidi/>
               <w:jc w:val="center"/>
               <w:rPr>
-                <w:rFonts w:hint="cs"/>
                 <w:rtl/>
                 <w:lang w:val="en-US"/>
               </w:rPr>
@@ -1181,7 +1132,6 @@
               <w:bidi/>
               <w:jc w:val="center"/>
               <w:rPr>
-                <w:rFonts w:hint="cs"/>
                 <w:rtl/>
                 <w:lang w:val="en-US"/>
               </w:rPr>
@@ -1208,7 +1158,6 @@
               <w:bidi/>
               <w:jc w:val="center"/>
               <w:rPr>
-                <w:rFonts w:hint="cs"/>
                 <w:rtl/>
                 <w:lang w:val="en-US"/>
               </w:rPr>
@@ -1231,7 +1180,6 @@
               <w:bidi/>
               <w:jc w:val="center"/>
               <w:rPr>
-                <w:rFonts w:hint="cs"/>
                 <w:rtl/>
                 <w:lang w:val="en-US"/>
               </w:rPr>
@@ -1258,7 +1206,6 @@
               <w:bidi/>
               <w:jc w:val="center"/>
               <w:rPr>
-                <w:rFonts w:hint="cs"/>
                 <w:rtl/>
                 <w:lang w:val="en-US"/>
               </w:rPr>
@@ -1281,7 +1228,6 @@
               <w:bidi/>
               <w:jc w:val="center"/>
               <w:rPr>
-                <w:rFonts w:hint="cs"/>
                 <w:rtl/>
                 <w:lang w:val="en-US"/>
               </w:rPr>
@@ -1308,7 +1254,6 @@
               <w:bidi/>
               <w:jc w:val="center"/>
               <w:rPr>
-                <w:rFonts w:hint="cs"/>
                 <w:rtl/>
                 <w:lang w:val="en-US"/>
               </w:rPr>
@@ -1331,7 +1276,6 @@
               <w:bidi/>
               <w:jc w:val="center"/>
               <w:rPr>
-                <w:rFonts w:hint="cs"/>
                 <w:rtl/>
                 <w:lang w:val="en-US"/>
               </w:rPr>
@@ -1356,7 +1300,6 @@
               <w:bidi/>
               <w:jc w:val="center"/>
               <w:rPr>
-                <w:rFonts w:hint="cs"/>
                 <w:rtl/>
                 <w:lang w:val="en-US"/>
               </w:rPr>
@@ -1379,7 +1322,6 @@
               <w:bidi/>
               <w:jc w:val="center"/>
               <w:rPr>
-                <w:rFonts w:hint="cs"/>
                 <w:rtl/>
                 <w:lang w:val="en-US"/>
               </w:rPr>
@@ -1404,7 +1346,6 @@
               <w:bidi/>
               <w:jc w:val="center"/>
               <w:rPr>
-                <w:rFonts w:hint="cs"/>
                 <w:rtl/>
                 <w:lang w:val="en-US"/>
               </w:rPr>
@@ -1427,7 +1368,6 @@
               <w:bidi/>
               <w:jc w:val="center"/>
               <w:rPr>
-                <w:rFonts w:hint="cs"/>
                 <w:rtl/>
                 <w:lang w:val="en-US"/>
               </w:rPr>
@@ -1452,7 +1392,6 @@
               <w:bidi/>
               <w:jc w:val="center"/>
               <w:rPr>
-                <w:rFonts w:hint="cs"/>
                 <w:rtl/>
                 <w:lang w:val="en-US"/>
               </w:rPr>
@@ -1475,7 +1414,6 @@
               <w:bidi/>
               <w:jc w:val="center"/>
               <w:rPr>
-                <w:rFonts w:hint="cs"/>
                 <w:rtl/>
                 <w:lang w:val="en-US"/>
               </w:rPr>
@@ -1500,7 +1438,6 @@
               <w:bidi/>
               <w:jc w:val="center"/>
               <w:rPr>
-                <w:rFonts w:hint="cs"/>
                 <w:rtl/>
                 <w:lang w:val="en-US"/>
               </w:rPr>
@@ -1523,7 +1460,6 @@
               <w:bidi/>
               <w:jc w:val="center"/>
               <w:rPr>
-                <w:rFonts w:hint="cs"/>
                 <w:rtl/>
                 <w:lang w:val="en-US"/>
               </w:rPr>
@@ -1548,7 +1484,6 @@
               <w:bidi/>
               <w:jc w:val="center"/>
               <w:rPr>
-                <w:rFonts w:hint="cs"/>
                 <w:rtl/>
                 <w:lang w:val="en-US"/>
               </w:rPr>
@@ -1571,7 +1506,6 @@
               <w:bidi/>
               <w:jc w:val="center"/>
               <w:rPr>
-                <w:rFonts w:hint="cs"/>
                 <w:rtl/>
                 <w:lang w:val="en-US"/>
               </w:rPr>
@@ -1596,7 +1530,6 @@
               <w:bidi/>
               <w:jc w:val="center"/>
               <w:rPr>
-                <w:rFonts w:hint="cs"/>
                 <w:rtl/>
                 <w:lang w:val="en-US"/>
               </w:rPr>
@@ -1619,7 +1552,6 @@
               <w:bidi/>
               <w:jc w:val="center"/>
               <w:rPr>
-                <w:rFonts w:hint="cs"/>
                 <w:rtl/>
                 <w:lang w:val="en-US"/>
               </w:rPr>
@@ -1644,7 +1576,6 @@
               <w:bidi/>
               <w:jc w:val="center"/>
               <w:rPr>
-                <w:rFonts w:hint="cs"/>
                 <w:rtl/>
                 <w:lang w:val="en-US"/>
               </w:rPr>
@@ -1667,7 +1598,6 @@
               <w:bidi/>
               <w:jc w:val="center"/>
               <w:rPr>
-                <w:rFonts w:hint="cs"/>
                 <w:rtl/>
                 <w:lang w:val="en-US"/>
               </w:rPr>
@@ -1692,7 +1622,6 @@
               <w:bidi/>
               <w:jc w:val="center"/>
               <w:rPr>
-                <w:rFonts w:hint="cs"/>
                 <w:rtl/>
                 <w:lang w:val="en-US"/>
               </w:rPr>
@@ -1715,7 +1644,6 @@
               <w:bidi/>
               <w:jc w:val="center"/>
               <w:rPr>
-                <w:rFonts w:hint="cs"/>
                 <w:rtl/>
                 <w:lang w:val="en-US"/>
               </w:rPr>
@@ -1740,7 +1668,6 @@
               <w:bidi/>
               <w:jc w:val="center"/>
               <w:rPr>
-                <w:rFonts w:hint="cs"/>
                 <w:rtl/>
                 <w:lang w:val="en-US"/>
               </w:rPr>
@@ -1763,7 +1690,6 @@
               <w:bidi/>
               <w:jc w:val="center"/>
               <w:rPr>
-                <w:rFonts w:hint="cs"/>
                 <w:rtl/>
                 <w:lang w:val="en-US"/>
               </w:rPr>
@@ -1788,7 +1714,6 @@
               <w:bidi/>
               <w:jc w:val="center"/>
               <w:rPr>
-                <w:rFonts w:hint="cs"/>
                 <w:rtl/>
                 <w:lang w:val="en-US"/>
               </w:rPr>
@@ -1811,7 +1736,6 @@
               <w:bidi/>
               <w:jc w:val="center"/>
               <w:rPr>
-                <w:rFonts w:hint="cs"/>
                 <w:rtl/>
                 <w:lang w:val="en-US"/>
               </w:rPr>
@@ -1836,7 +1760,6 @@
               <w:bidi/>
               <w:jc w:val="center"/>
               <w:rPr>
-                <w:rFonts w:hint="cs"/>
                 <w:rtl/>
                 <w:lang w:val="en-US"/>
               </w:rPr>
@@ -1859,7 +1782,6 @@
               <w:bidi/>
               <w:jc w:val="center"/>
               <w:rPr>
-                <w:rFonts w:hint="cs"/>
                 <w:rtl/>
                 <w:lang w:val="en-US"/>
               </w:rPr>
@@ -1884,7 +1806,6 @@
               <w:bidi/>
               <w:jc w:val="center"/>
               <w:rPr>
-                <w:rFonts w:hint="cs"/>
                 <w:rtl/>
                 <w:lang w:val="en-US"/>
               </w:rPr>
@@ -1907,7 +1828,6 @@
               <w:bidi/>
               <w:jc w:val="center"/>
               <w:rPr>
-                <w:rFonts w:hint="cs"/>
                 <w:rtl/>
                 <w:lang w:val="en-US"/>
               </w:rPr>
@@ -1932,7 +1852,6 @@
               <w:bidi/>
               <w:jc w:val="center"/>
               <w:rPr>
-                <w:rFonts w:hint="cs"/>
                 <w:rtl/>
                 <w:lang w:val="en-US"/>
               </w:rPr>
@@ -1955,7 +1874,6 @@
               <w:bidi/>
               <w:jc w:val="center"/>
               <w:rPr>
-                <w:rFonts w:hint="cs"/>
                 <w:rtl/>
                 <w:lang w:val="en-US"/>
               </w:rPr>
@@ -1980,7 +1898,6 @@
               <w:bidi/>
               <w:jc w:val="center"/>
               <w:rPr>
-                <w:rFonts w:hint="cs"/>
                 <w:rtl/>
                 <w:lang w:val="en-US"/>
               </w:rPr>
@@ -2003,7 +1920,6 @@
               <w:bidi/>
               <w:jc w:val="center"/>
               <w:rPr>
-                <w:rFonts w:hint="cs"/>
                 <w:rtl/>
                 <w:lang w:val="en-US"/>
               </w:rPr>
@@ -2028,7 +1944,6 @@
               <w:bidi/>
               <w:jc w:val="center"/>
               <w:rPr>
-                <w:rFonts w:hint="cs"/>
                 <w:rtl/>
                 <w:lang w:val="en-US"/>
               </w:rPr>
@@ -2051,7 +1966,6 @@
               <w:bidi/>
               <w:jc w:val="center"/>
               <w:rPr>
-                <w:rFonts w:hint="cs"/>
                 <w:rtl/>
                 <w:lang w:val="en-US"/>
               </w:rPr>
@@ -2517,7 +2431,25 @@
           <w:color w:val="000000"/>
           <w:rtl/>
         </w:rPr>
-        <w:t xml:space="preserve"> תחת ההנחה שזהו מידע יחודי </w:t>
+        <w:t xml:space="preserve"> תחת ההנחה שזהו מידע </w:t>
+      </w:r>
+      <w:proofErr w:type="spellStart"/>
+      <w:r>
+        <w:rPr>
+          <w:rFonts w:ascii="Calibri" w:hAnsi="Calibri" w:cs="Calibri" w:hint="cs"/>
+          <w:color w:val="000000"/>
+          <w:rtl/>
+        </w:rPr>
+        <w:t>יחודי</w:t>
+      </w:r>
+      <w:proofErr w:type="spellEnd"/>
+      <w:r>
+        <w:rPr>
+          <w:rFonts w:ascii="Calibri" w:hAnsi="Calibri" w:cs="Calibri" w:hint="cs"/>
+          <w:color w:val="000000"/>
+          <w:rtl/>
+        </w:rPr>
+        <w:t xml:space="preserve"> </w:t>
       </w:r>
       <w:r>
         <w:rPr>
@@ -4956,7 +4888,7 @@
     <w:p>
       <w:pPr>
         <w:rPr>
-          <w:rFonts w:ascii="Calibri" w:hAnsi="Calibri" w:cs="Calibri" w:hint="cs"/>
+          <w:rFonts w:ascii="Calibri" w:hAnsi="Calibri" w:cs="Calibri"/>
           <w:color w:val="000000"/>
           <w:lang w:val="en-US"/>
         </w:rPr>
@@ -4968,6 +4900,24 @@
           <w:color w:val="000000"/>
           <w:lang w:val="en-US"/>
         </w:rPr>
+        <w:t>AvgMinSportsPerDay</w:t>
+      </w:r>
+      <w:proofErr w:type="spellEnd"/>
+      <w:r>
+        <w:rPr>
+          <w:rFonts w:ascii="Calibri" w:hAnsi="Calibri" w:cs="Calibri"/>
+          <w:color w:val="000000"/>
+          <w:lang w:val="en-US"/>
+        </w:rPr>
+        <w:t xml:space="preserve">, </w:t>
+      </w:r>
+      <w:proofErr w:type="spellStart"/>
+      <w:r>
+        <w:rPr>
+          <w:rFonts w:ascii="Calibri" w:hAnsi="Calibri" w:cs="Calibri"/>
+          <w:color w:val="000000"/>
+          <w:lang w:val="en-US"/>
+        </w:rPr>
         <w:t>AvgTimeOnSocialMedia</w:t>
       </w:r>
       <w:proofErr w:type="spellEnd"/>
@@ -4995,24 +4945,6 @@
           <w:lang w:val="en-US"/>
         </w:rPr>
         <w:t>AvgHouseholdExpenseParkingTicketsPerYear</w:t>
-      </w:r>
-      <w:proofErr w:type="spellEnd"/>
-      <w:r>
-        <w:rPr>
-          <w:rFonts w:ascii="Calibri" w:hAnsi="Calibri" w:cs="Calibri"/>
-          <w:color w:val="000000"/>
-          <w:lang w:val="en-US"/>
-        </w:rPr>
-        <w:t xml:space="preserve">, </w:t>
-      </w:r>
-      <w:proofErr w:type="spellStart"/>
-      <w:r>
-        <w:rPr>
-          <w:rFonts w:ascii="Calibri" w:hAnsi="Calibri" w:cs="Calibri"/>
-          <w:color w:val="000000"/>
-          <w:lang w:val="en-US"/>
-        </w:rPr>
-        <w:t>AvgTimeOnSocialMedia</w:t>
       </w:r>
       <w:proofErr w:type="spellEnd"/>
       <w:r>
@@ -5167,7 +5099,7 @@
 </file>
 
 <file path=word/endnotes.xml><?xml version="1.0" encoding="utf-8"?>
-<w:endnotes xmlns:wpc="http://schemas.microsoft.com/office/word/2010/wordprocessingCanvas" xmlns:cx="http://schemas.microsoft.com/office/drawing/2014/chartex" xmlns:cx1="http://schemas.microsoft.com/office/drawing/2015/9/8/chartex" xmlns:cx2="http://schemas.microsoft.com/office/drawing/2015/10/21/chartex" xmlns:cx3="http://schemas.microsoft.com/office/drawing/2016/5/9/chartex" xmlns:cx4="http://schemas.microsoft.com/office/drawing/2016/5/10/chartex" xmlns:cx5="http://schemas.microsoft.com/office/drawing/2016/5/11/chartex" xmlns:cx6="http://schemas.microsoft.com/office/drawing/2016/5/12/chartex" xmlns:cx7="http://schemas.microsoft.com/office/drawing/2016/5/13/chartex" xmlns:cx8="http://schemas.microsoft.com/office/drawing/2016/5/14/chartex" xmlns:mc="http://schemas.openxmlformats.org/markup-compatibility/2006" xmlns:aink="http://schemas.microsoft.com/office/drawing/2016/ink" xmlns:am3d="http://schemas.microsoft.com/office/drawing/2017/model3d" xmlns:o="urn:schemas-microsoft-com:office:office" xmlns:r="http://schemas.openxmlformats.org/officeDocument/2006/relationships" xmlns:m="http://schemas.openxmlformats.org/officeDocument/2006/math" xmlns:v="urn:schemas-microsoft-com:vml" xmlns:wp14="http://schemas.microsoft.com/office/word/2010/wordprocessingDrawing" xmlns:wp="http://schemas.openxmlformats.org/drawingml/2006/wordprocessingDrawing" xmlns:w10="urn:schemas-microsoft-com:office:word" xmlns:w="http://schemas.openxmlformats.org/wordprocessingml/2006/main" xmlns:w14="http://schemas.microsoft.com/office/word/2010/wordml" xmlns:w15="http://schemas.microsoft.com/office/word/2012/wordml" xmlns:w16cid="http://schemas.microsoft.com/office/word/2016/wordml/cid" xmlns:w16se="http://schemas.microsoft.com/office/word/2015/wordml/symex" xmlns:wpg="http://schemas.microsoft.com/office/word/2010/wordprocessingGroup" xmlns:wpi="http://schemas.microsoft.com/office/word/2010/wordprocessingInk" xmlns:wne="http://schemas.microsoft.com/office/word/2006/wordml" xmlns:wps="http://schemas.microsoft.com/office/word/2010/wordprocessingShape" mc:Ignorable="w14 w15 w16se w16cid wp14">
+<w:endnotes xmlns:wpc="http://schemas.microsoft.com/office/word/2010/wordprocessingCanvas" xmlns:cx="http://schemas.microsoft.com/office/drawing/2014/chartex" xmlns:cx1="http://schemas.microsoft.com/office/drawing/2015/9/8/chartex" xmlns:cx2="http://schemas.microsoft.com/office/drawing/2015/10/21/chartex" xmlns:cx3="http://schemas.microsoft.com/office/drawing/2016/5/9/chartex" xmlns:cx4="http://schemas.microsoft.com/office/drawing/2016/5/10/chartex" xmlns:cx5="http://schemas.microsoft.com/office/drawing/2016/5/11/chartex" xmlns:cx6="http://schemas.microsoft.com/office/drawing/2016/5/12/chartex" xmlns:cx7="http://schemas.microsoft.com/office/drawing/2016/5/13/chartex" xmlns:cx8="http://schemas.microsoft.com/office/drawing/2016/5/14/chartex" xmlns:mc="http://schemas.openxmlformats.org/markup-compatibility/2006" xmlns:aink="http://schemas.microsoft.com/office/drawing/2016/ink" xmlns:am3d="http://schemas.microsoft.com/office/drawing/2017/model3d" xmlns:o="urn:schemas-microsoft-com:office:office" xmlns:r="http://schemas.openxmlformats.org/officeDocument/2006/relationships" xmlns:m="http://schemas.openxmlformats.org/officeDocument/2006/math" xmlns:v="urn:schemas-microsoft-com:vml" xmlns:wp14="http://schemas.microsoft.com/office/word/2010/wordprocessingDrawing" xmlns:wp="http://schemas.openxmlformats.org/drawingml/2006/wordprocessingDrawing" xmlns:w10="urn:schemas-microsoft-com:office:word" xmlns:w="http://schemas.openxmlformats.org/wordprocessingml/2006/main" xmlns:w14="http://schemas.microsoft.com/office/word/2010/wordml" xmlns:w15="http://schemas.microsoft.com/office/word/2012/wordml" xmlns:w16cex="http://schemas.microsoft.com/office/word/2018/wordml/cex" xmlns:w16cid="http://schemas.microsoft.com/office/word/2016/wordml/cid" xmlns:w16="http://schemas.microsoft.com/office/word/2018/wordml" xmlns:w16se="http://schemas.microsoft.com/office/word/2015/wordml/symex" xmlns:wpg="http://schemas.microsoft.com/office/word/2010/wordprocessingGroup" xmlns:wpi="http://schemas.microsoft.com/office/word/2010/wordprocessingInk" xmlns:wne="http://schemas.microsoft.com/office/word/2006/wordml" xmlns:wps="http://schemas.microsoft.com/office/word/2010/wordprocessingShape" mc:Ignorable="w14 w15 w16se w16cid w16 w16cex wp14">
   <w:endnote w:type="separator" w:id="-1">
     <w:p>
       <w:pPr>
@@ -5192,7 +5124,7 @@
 </file>
 
 <file path=word/footnotes.xml><?xml version="1.0" encoding="utf-8"?>
-<w:footnotes xmlns:wpc="http://schemas.microsoft.com/office/word/2010/wordprocessingCanvas" xmlns:cx="http://schemas.microsoft.com/office/drawing/2014/chartex" xmlns:cx1="http://schemas.microsoft.com/office/drawing/2015/9/8/chartex" xmlns:cx2="http://schemas.microsoft.com/office/drawing/2015/10/21/chartex" xmlns:cx3="http://schemas.microsoft.com/office/drawing/2016/5/9/chartex" xmlns:cx4="http://schemas.microsoft.com/office/drawing/2016/5/10/chartex" xmlns:cx5="http://schemas.microsoft.com/office/drawing/2016/5/11/chartex" xmlns:cx6="http://schemas.microsoft.com/office/drawing/2016/5/12/chartex" xmlns:cx7="http://schemas.microsoft.com/office/drawing/2016/5/13/chartex" xmlns:cx8="http://schemas.microsoft.com/office/drawing/2016/5/14/chartex" xmlns:mc="http://schemas.openxmlformats.org/markup-compatibility/2006" xmlns:aink="http://schemas.microsoft.com/office/drawing/2016/ink" xmlns:am3d="http://schemas.microsoft.com/office/drawing/2017/model3d" xmlns:o="urn:schemas-microsoft-com:office:office" xmlns:r="http://schemas.openxmlformats.org/officeDocument/2006/relationships" xmlns:m="http://schemas.openxmlformats.org/officeDocument/2006/math" xmlns:v="urn:schemas-microsoft-com:vml" xmlns:wp14="http://schemas.microsoft.com/office/word/2010/wordprocessingDrawing" xmlns:wp="http://schemas.openxmlformats.org/drawingml/2006/wordprocessingDrawing" xmlns:w10="urn:schemas-microsoft-com:office:word" xmlns:w="http://schemas.openxmlformats.org/wordprocessingml/2006/main" xmlns:w14="http://schemas.microsoft.com/office/word/2010/wordml" xmlns:w15="http://schemas.microsoft.com/office/word/2012/wordml" xmlns:w16cid="http://schemas.microsoft.com/office/word/2016/wordml/cid" xmlns:w16se="http://schemas.microsoft.com/office/word/2015/wordml/symex" xmlns:wpg="http://schemas.microsoft.com/office/word/2010/wordprocessingGroup" xmlns:wpi="http://schemas.microsoft.com/office/word/2010/wordprocessingInk" xmlns:wne="http://schemas.microsoft.com/office/word/2006/wordml" xmlns:wps="http://schemas.microsoft.com/office/word/2010/wordprocessingShape" mc:Ignorable="w14 w15 w16se w16cid wp14">
+<w:footnotes xmlns:wpc="http://schemas.microsoft.com/office/word/2010/wordprocessingCanvas" xmlns:cx="http://schemas.microsoft.com/office/drawing/2014/chartex" xmlns:cx1="http://schemas.microsoft.com/office/drawing/2015/9/8/chartex" xmlns:cx2="http://schemas.microsoft.com/office/drawing/2015/10/21/chartex" xmlns:cx3="http://schemas.microsoft.com/office/drawing/2016/5/9/chartex" xmlns:cx4="http://schemas.microsoft.com/office/drawing/2016/5/10/chartex" xmlns:cx5="http://schemas.microsoft.com/office/drawing/2016/5/11/chartex" xmlns:cx6="http://schemas.microsoft.com/office/drawing/2016/5/12/chartex" xmlns:cx7="http://schemas.microsoft.com/office/drawing/2016/5/13/chartex" xmlns:cx8="http://schemas.microsoft.com/office/drawing/2016/5/14/chartex" xmlns:mc="http://schemas.openxmlformats.org/markup-compatibility/2006" xmlns:aink="http://schemas.microsoft.com/office/drawing/2016/ink" xmlns:am3d="http://schemas.microsoft.com/office/drawing/2017/model3d" xmlns:o="urn:schemas-microsoft-com:office:office" xmlns:r="http://schemas.openxmlformats.org/officeDocument/2006/relationships" xmlns:m="http://schemas.openxmlformats.org/officeDocument/2006/math" xmlns:v="urn:schemas-microsoft-com:vml" xmlns:wp14="http://schemas.microsoft.com/office/word/2010/wordprocessingDrawing" xmlns:wp="http://schemas.openxmlformats.org/drawingml/2006/wordprocessingDrawing" xmlns:w10="urn:schemas-microsoft-com:office:word" xmlns:w="http://schemas.openxmlformats.org/wordprocessingml/2006/main" xmlns:w14="http://schemas.microsoft.com/office/word/2010/wordml" xmlns:w15="http://schemas.microsoft.com/office/word/2012/wordml" xmlns:w16cex="http://schemas.microsoft.com/office/word/2018/wordml/cex" xmlns:w16cid="http://schemas.microsoft.com/office/word/2016/wordml/cid" xmlns:w16="http://schemas.microsoft.com/office/word/2018/wordml" xmlns:w16se="http://schemas.microsoft.com/office/word/2015/wordml/symex" xmlns:wpg="http://schemas.microsoft.com/office/word/2010/wordprocessingGroup" xmlns:wpi="http://schemas.microsoft.com/office/word/2010/wordprocessingInk" xmlns:wne="http://schemas.microsoft.com/office/word/2006/wordml" xmlns:wps="http://schemas.microsoft.com/office/word/2010/wordprocessingShape" mc:Ignorable="w14 w15 w16se w16cid w16 w16cex wp14">
   <w:footnote w:type="separator" w:id="-1">
     <w:p>
       <w:pPr>
@@ -5217,7 +5149,7 @@
 </file>
 
 <file path=word/styles.xml><?xml version="1.0" encoding="utf-8"?>
-<w:styles xmlns:mc="http://schemas.openxmlformats.org/markup-compatibility/2006" xmlns:r="http://schemas.openxmlformats.org/officeDocument/2006/relationships" xmlns:w="http://schemas.openxmlformats.org/wordprocessingml/2006/main" xmlns:w14="http://schemas.microsoft.com/office/word/2010/wordml" xmlns:w15="http://schemas.microsoft.com/office/word/2012/wordml" xmlns:w16cid="http://schemas.microsoft.com/office/word/2016/wordml/cid" xmlns:w16se="http://schemas.microsoft.com/office/word/2015/wordml/symex" mc:Ignorable="w14 w15 w16se w16cid">
+<w:styles xmlns:mc="http://schemas.openxmlformats.org/markup-compatibility/2006" xmlns:r="http://schemas.openxmlformats.org/officeDocument/2006/relationships" xmlns:w="http://schemas.openxmlformats.org/wordprocessingml/2006/main" xmlns:w14="http://schemas.microsoft.com/office/word/2010/wordml" xmlns:w15="http://schemas.microsoft.com/office/word/2012/wordml" xmlns:w16cex="http://schemas.microsoft.com/office/word/2018/wordml/cex" xmlns:w16cid="http://schemas.microsoft.com/office/word/2016/wordml/cid" xmlns:w16="http://schemas.microsoft.com/office/word/2018/wordml" xmlns:w16se="http://schemas.microsoft.com/office/word/2015/wordml/symex" mc:Ignorable="w14 w15 w16se w16cid w16 w16cex">
   <w:docDefaults>
     <w:rPrDefault>
       <w:rPr>

</xml_diff>

<commit_message>
finished all dry parts
</commit_message>
<xml_diff>
--- a/report.docx
+++ b/report.docx
@@ -4,113 +4,57 @@
   <w:body>
     <w:p>
       <w:pPr>
+        <w:pStyle w:val="Title"/>
         <w:bidi/>
         <w:rPr>
-          <w:b/>
-          <w:bCs/>
-          <w:u w:val="single"/>
           <w:rtl/>
         </w:rPr>
       </w:pPr>
       <w:r>
         <w:rPr>
           <w:rFonts w:hint="cs"/>
-          <w:b/>
-          <w:bCs/>
-          <w:u w:val="single"/>
-          <w:rtl/>
-        </w:rPr>
-        <w:t>הכנת הנתונים</w:t>
+          <w:rtl/>
+        </w:rPr>
+        <w:t xml:space="preserve">חלק רטוב </w:t>
+      </w:r>
+      <w:r>
+        <w:rPr>
+          <w:rtl/>
+        </w:rPr>
+        <w:t>–</w:t>
+      </w:r>
+      <w:r>
+        <w:rPr>
+          <w:rFonts w:hint="cs"/>
+          <w:rtl/>
+        </w:rPr>
+        <w:t xml:space="preserve"> פירוט תהליך הטיפול בנתונים</w:t>
       </w:r>
     </w:p>
     <w:p>
       <w:pPr>
         <w:bidi/>
         <w:rPr>
-          <w:rtl/>
-          <w:lang w:val="en-US"/>
+          <w:b/>
+          <w:bCs/>
+          <w:u w:val="single"/>
         </w:rPr>
       </w:pPr>
+    </w:p>
+    <w:p>
+      <w:pPr>
+        <w:pStyle w:val="Heading1"/>
+        <w:bidi/>
+        <w:rPr>
+          <w:rtl/>
+        </w:rPr>
+      </w:pPr>
       <w:r>
         <w:rPr>
           <w:rFonts w:hint="cs"/>
           <w:rtl/>
         </w:rPr>
-        <w:t xml:space="preserve">בשלב הכנת הנתונים העברנו את הנתונים במספר מאפיינים ופונקציות התאמה שונות, כך שכל פונקציה כזאת מתנהגת לפי הסטנדרט של </w:t>
-      </w:r>
-      <w:proofErr w:type="spellStart"/>
-      <w:r>
-        <w:rPr>
-          <w:lang w:val="en-US"/>
-        </w:rPr>
-        <w:t>sklearn</w:t>
-      </w:r>
-      <w:proofErr w:type="spellEnd"/>
-      <w:r>
-        <w:rPr>
-          <w:rFonts w:hint="cs"/>
-          <w:rtl/>
-          <w:lang w:val="en-US"/>
-        </w:rPr>
-        <w:t xml:space="preserve"> (מממשת מטודות </w:t>
-      </w:r>
-      <w:r>
-        <w:rPr>
-          <w:lang w:val="en-US"/>
-        </w:rPr>
-        <w:t>fit</w:t>
-      </w:r>
-      <w:r>
-        <w:rPr>
-          <w:rFonts w:hint="cs"/>
-          <w:rtl/>
-          <w:lang w:val="en-US"/>
-        </w:rPr>
-        <w:t xml:space="preserve"> ו </w:t>
-      </w:r>
-      <w:r>
-        <w:rPr>
-          <w:lang w:val="en-US"/>
-        </w:rPr>
-        <w:t>transform</w:t>
-      </w:r>
-      <w:r>
-        <w:rPr>
-          <w:rFonts w:hint="cs"/>
-          <w:rtl/>
-          <w:lang w:val="en-US"/>
-        </w:rPr>
-        <w:t>), וכך ניתן להתאים את הפונק' על נתוני האימון ולהפעיל אותן על שאר הנתונים. כמו כן ניתן להשתמש ב</w:t>
-      </w:r>
-      <w:r>
-        <w:rPr>
-          <w:lang w:val="en-US"/>
-        </w:rPr>
-        <w:t>pipeline</w:t>
-      </w:r>
-      <w:r>
-        <w:rPr>
-          <w:rFonts w:hint="cs"/>
-          <w:rtl/>
-          <w:lang w:val="en-US"/>
-        </w:rPr>
-        <w:t xml:space="preserve"> של </w:t>
-      </w:r>
-      <w:proofErr w:type="spellStart"/>
-      <w:r>
-        <w:rPr>
-          <w:lang w:val="en-US"/>
-        </w:rPr>
-        <w:t>sklearn</w:t>
-      </w:r>
-      <w:proofErr w:type="spellEnd"/>
-      <w:r>
-        <w:rPr>
-          <w:rFonts w:hint="cs"/>
-          <w:rtl/>
-          <w:lang w:val="en-US"/>
-        </w:rPr>
-        <w:t xml:space="preserve"> כדי להפעיל את המניפולציות בקלות.</w:t>
+        <w:t>הכנת הנתונים</w:t>
       </w:r>
     </w:p>
     <w:p>
@@ -125,6 +69,96 @@
         <w:rPr>
           <w:rFonts w:hint="cs"/>
           <w:rtl/>
+        </w:rPr>
+        <w:t xml:space="preserve">בשלב הכנת הנתונים העברנו את הנתונים במספר מאפיינים ופונקציות התאמה שונות, כך שכל פונקציה כזאת מתנהגת לפי הסטנדרט של </w:t>
+      </w:r>
+      <w:proofErr w:type="spellStart"/>
+      <w:r>
+        <w:rPr>
+          <w:lang w:val="en-US"/>
+        </w:rPr>
+        <w:t>sklearn</w:t>
+      </w:r>
+      <w:proofErr w:type="spellEnd"/>
+      <w:r>
+        <w:rPr>
+          <w:rFonts w:hint="cs"/>
+          <w:rtl/>
+          <w:lang w:val="en-US"/>
+        </w:rPr>
+        <w:t xml:space="preserve"> (מממשת מטודות </w:t>
+      </w:r>
+      <w:r>
+        <w:rPr>
+          <w:lang w:val="en-US"/>
+        </w:rPr>
+        <w:t>fit</w:t>
+      </w:r>
+      <w:r>
+        <w:rPr>
+          <w:rFonts w:hint="cs"/>
+          <w:rtl/>
+          <w:lang w:val="en-US"/>
+        </w:rPr>
+        <w:t xml:space="preserve"> ו </w:t>
+      </w:r>
+      <w:r>
+        <w:rPr>
+          <w:lang w:val="en-US"/>
+        </w:rPr>
+        <w:t>transform</w:t>
+      </w:r>
+      <w:r>
+        <w:rPr>
+          <w:rFonts w:hint="cs"/>
+          <w:rtl/>
+          <w:lang w:val="en-US"/>
+        </w:rPr>
+        <w:t>), וכך ניתן להתאים את הפונק' על נתוני האימון ולהפעיל אותן על שאר הנתונים. כמו כן ניתן להשתמש ב</w:t>
+      </w:r>
+      <w:r>
+        <w:rPr>
+          <w:lang w:val="en-US"/>
+        </w:rPr>
+        <w:t>pipeline</w:t>
+      </w:r>
+      <w:r>
+        <w:rPr>
+          <w:rFonts w:hint="cs"/>
+          <w:rtl/>
+          <w:lang w:val="en-US"/>
+        </w:rPr>
+        <w:t xml:space="preserve"> של </w:t>
+      </w:r>
+      <w:proofErr w:type="spellStart"/>
+      <w:r>
+        <w:rPr>
+          <w:lang w:val="en-US"/>
+        </w:rPr>
+        <w:t>sklearn</w:t>
+      </w:r>
+      <w:proofErr w:type="spellEnd"/>
+      <w:r>
+        <w:rPr>
+          <w:rFonts w:hint="cs"/>
+          <w:rtl/>
+          <w:lang w:val="en-US"/>
+        </w:rPr>
+        <w:t xml:space="preserve"> כדי להפעיל את המניפולציות בקלות.</w:t>
+      </w:r>
+    </w:p>
+    <w:p>
+      <w:pPr>
+        <w:bidi/>
+        <w:rPr>
+          <w:rtl/>
+          <w:lang w:val="en-US"/>
+        </w:rPr>
+      </w:pPr>
+      <w:r>
+        <w:rPr>
+          <w:rFonts w:hint="cs"/>
+          <w:rtl/>
           <w:lang w:val="en-US"/>
         </w:rPr>
         <w:t xml:space="preserve">בשלב הראשון הפרדנו את הנתונים לשלוש קבוצות </w:t>
@@ -142,7 +176,39 @@
           <w:rtl/>
           <w:lang w:val="en-US"/>
         </w:rPr>
-        <w:t xml:space="preserve"> אימון, ואלידציה ומבחן. החלוקה היא 10% קבוצת מבחן, 15% קבוצת ואלידציה ו 75% קבוצת אימון.</w:t>
+        <w:t xml:space="preserve"> אימון, ואלידציה ומבחן. החלוקה היא </w:t>
+      </w:r>
+      <w:r>
+        <w:rPr>
+          <w:rFonts w:hint="cs"/>
+          <w:rtl/>
+          <w:lang w:val="en-US"/>
+        </w:rPr>
+        <w:t>15</w:t>
+      </w:r>
+      <w:r>
+        <w:rPr>
+          <w:rFonts w:hint="cs"/>
+          <w:rtl/>
+          <w:lang w:val="en-US"/>
+        </w:rPr>
+        <w:t xml:space="preserve">% קבוצת מבחן, 15% קבוצת ואלידציה ו </w:t>
+      </w:r>
+      <w:r>
+        <w:rPr>
+          <w:rFonts w:hint="cs"/>
+          <w:rtl/>
+          <w:lang w:val="en-US"/>
+        </w:rPr>
+        <w:t>70</w:t>
+      </w:r>
+      <w:r>
+        <w:rPr>
+          <w:rFonts w:hint="cs"/>
+          <w:rtl/>
+          <w:lang w:val="en-US"/>
+        </w:rPr>
+        <w:t>% קבוצת אימון.</w:t>
       </w:r>
     </w:p>
     <w:p>
@@ -1814,6 +1880,7 @@
               <w:rPr>
                 <w:lang w:val="en-US"/>
               </w:rPr>
+              <w:lastRenderedPageBreak/>
               <w:t>Numeric</w:t>
             </w:r>
           </w:p>
@@ -2842,20 +2909,16 @@
     </w:p>
     <w:p>
       <w:pPr>
+        <w:pStyle w:val="Heading1"/>
         <w:bidi/>
         <w:rPr>
-          <w:rFonts w:ascii="Calibri" w:hAnsi="Calibri" w:cs="Calibri"/>
-          <w:color w:val="000000"/>
-          <w:u w:val="single"/>
           <w:rtl/>
           <w:lang w:val="en-US"/>
         </w:rPr>
       </w:pPr>
       <w:r>
         <w:rPr>
-          <w:rFonts w:ascii="Calibri" w:hAnsi="Calibri" w:cs="Calibri" w:hint="cs"/>
-          <w:color w:val="000000"/>
-          <w:u w:val="single"/>
+          <w:rFonts w:hint="cs"/>
           <w:rtl/>
           <w:lang w:val="en-US"/>
         </w:rPr>
@@ -3021,6 +3084,135 @@
           <w:lang w:val="en-US"/>
         </w:rPr>
         <w:t>).</w:t>
+      </w:r>
+    </w:p>
+    <w:p>
+      <w:pPr>
+        <w:bidi/>
+        <w:rPr>
+          <w:rFonts w:ascii="Calibri" w:hAnsi="Calibri" w:cs="Calibri"/>
+          <w:color w:val="000000"/>
+          <w:rtl/>
+          <w:lang w:val="en-US"/>
+        </w:rPr>
+      </w:pPr>
+    </w:p>
+    <w:p>
+      <w:pPr>
+        <w:pStyle w:val="Heading1"/>
+        <w:bidi/>
+        <w:rPr>
+          <w:rtl/>
+          <w:lang w:val="en-US"/>
+        </w:rPr>
+      </w:pPr>
+      <w:r>
+        <w:rPr>
+          <w:rFonts w:hint="cs"/>
+          <w:rtl/>
+          <w:lang w:val="en-US"/>
+        </w:rPr>
+        <w:lastRenderedPageBreak/>
+        <w:t>איתור והסרת ערכי קיצון</w:t>
+      </w:r>
+    </w:p>
+    <w:p>
+      <w:pPr>
+        <w:bidi/>
+        <w:rPr>
+          <w:rFonts w:ascii="Calibri" w:hAnsi="Calibri" w:cs="Calibri"/>
+          <w:color w:val="000000"/>
+          <w:rtl/>
+          <w:lang w:val="en-US"/>
+        </w:rPr>
+      </w:pPr>
+      <w:r>
+        <w:rPr>
+          <w:rFonts w:ascii="Calibri" w:hAnsi="Calibri" w:cs="Calibri" w:hint="cs"/>
+          <w:color w:val="000000"/>
+          <w:rtl/>
+          <w:lang w:val="en-US"/>
+        </w:rPr>
+        <w:t>ראינו כי במספר מאפיינים</w:t>
+      </w:r>
+      <w:r>
+        <w:rPr>
+          <w:rFonts w:ascii="Calibri" w:hAnsi="Calibri" w:cs="Calibri" w:hint="cs"/>
+          <w:color w:val="000000"/>
+          <w:rtl/>
+          <w:lang w:val="en-US"/>
+        </w:rPr>
+        <w:t xml:space="preserve">, לדוגמא </w:t>
+      </w:r>
+      <w:proofErr w:type="spellStart"/>
+      <w:r>
+        <w:rPr>
+          <w:rFonts w:ascii="Calibri" w:hAnsi="Calibri" w:cs="Calibri"/>
+          <w:color w:val="000000"/>
+          <w:lang w:val="en-US"/>
+        </w:rPr>
+        <w:t>StepsPerYear</w:t>
+      </w:r>
+      <w:proofErr w:type="spellEnd"/>
+      <w:r>
+        <w:rPr>
+          <w:rFonts w:ascii="Calibri" w:hAnsi="Calibri" w:cs="Calibri" w:hint="cs"/>
+          <w:color w:val="000000"/>
+          <w:rtl/>
+          <w:lang w:val="en-US"/>
+        </w:rPr>
+        <w:t xml:space="preserve"> קיימים ערכים שסוטים בצורה משמעותית מאוד מההתפלגות של שאר הנתונים, ולכן קטמנו את הנתונים במאפיינים כאלו לפי קצוות עליון ותחתון של </w:t>
+      </w:r>
+      <w:r>
+        <w:rPr>
+          <w:rFonts w:ascii="Calibri" w:hAnsi="Calibri" w:cs="Calibri"/>
+          <w:color w:val="000000"/>
+          <w:lang w:val="en-US"/>
+        </w:rPr>
+        <w:t>box-plot</w:t>
+      </w:r>
+      <w:r>
+        <w:rPr>
+          <w:rFonts w:ascii="Calibri" w:hAnsi="Calibri" w:cs="Calibri" w:hint="cs"/>
+          <w:color w:val="000000"/>
+          <w:rtl/>
+          <w:lang w:val="en-US"/>
+        </w:rPr>
+        <w:t xml:space="preserve">, כאשר נתונים חורגים מעלה הוחלפו בערך </w:t>
+      </w:r>
+      <w:r>
+        <w:rPr>
+          <w:rFonts w:ascii="Calibri" w:hAnsi="Calibri" w:cs="Calibri"/>
+          <w:color w:val="000000"/>
+          <w:lang w:val="en-US"/>
+        </w:rPr>
+        <w:t>Upper Whisker</w:t>
+      </w:r>
+      <w:r>
+        <w:rPr>
+          <w:rFonts w:ascii="Calibri" w:hAnsi="Calibri" w:cs="Calibri" w:hint="cs"/>
+          <w:color w:val="000000"/>
+          <w:rtl/>
+          <w:lang w:val="en-US"/>
+        </w:rPr>
+        <w:t xml:space="preserve"> ונתונים חורגים מטה הוחלפו בערך </w:t>
+      </w:r>
+      <w:r>
+        <w:rPr>
+          <w:rFonts w:ascii="Calibri" w:hAnsi="Calibri" w:cs="Calibri"/>
+          <w:color w:val="000000"/>
+          <w:lang w:val="en-US"/>
+        </w:rPr>
+        <w:t>Lower Whisker</w:t>
+      </w:r>
+      <w:r>
+        <w:rPr>
+          <w:rFonts w:ascii="Calibri" w:hAnsi="Calibri" w:cs="Calibri" w:hint="cs"/>
+          <w:color w:val="000000"/>
+          <w:rtl/>
+          <w:lang w:val="en-US"/>
+        </w:rPr>
+        <w:t>.</w:t>
       </w:r>
     </w:p>
     <w:p>
@@ -3040,7 +3232,6 @@
         <w:rPr>
           <w:rFonts w:ascii="Calibri" w:hAnsi="Calibri" w:cs="Calibri"/>
           <w:color w:val="000000"/>
-          <w:u w:val="single"/>
           <w:rtl/>
           <w:lang w:val="en-US"/>
         </w:rPr>
@@ -3049,141 +3240,9 @@
         <w:rPr>
           <w:rFonts w:ascii="Calibri" w:hAnsi="Calibri" w:cs="Calibri" w:hint="cs"/>
           <w:color w:val="000000"/>
-          <w:u w:val="single"/>
-          <w:rtl/>
-          <w:lang w:val="en-US"/>
-        </w:rPr>
-        <w:t>איתור והסרת ערכי קיצון</w:t>
-      </w:r>
-    </w:p>
-    <w:p>
-      <w:pPr>
-        <w:bidi/>
-        <w:rPr>
-          <w:rFonts w:ascii="Calibri" w:hAnsi="Calibri" w:cs="Calibri"/>
-          <w:color w:val="000000"/>
-          <w:rtl/>
-          <w:lang w:val="en-US"/>
-        </w:rPr>
-      </w:pPr>
-      <w:r>
-        <w:rPr>
-          <w:rFonts w:ascii="Calibri" w:hAnsi="Calibri" w:cs="Calibri" w:hint="cs"/>
-          <w:color w:val="000000"/>
-          <w:rtl/>
-          <w:lang w:val="en-US"/>
-        </w:rPr>
-        <w:t>ראינו כי במספר מאפיינים</w:t>
-      </w:r>
-      <w:r>
-        <w:rPr>
-          <w:rFonts w:ascii="Calibri" w:hAnsi="Calibri" w:cs="Calibri" w:hint="cs"/>
-          <w:color w:val="000000"/>
-          <w:rtl/>
-          <w:lang w:val="en-US"/>
-        </w:rPr>
-        <w:t xml:space="preserve">, לדוגמא </w:t>
-      </w:r>
-      <w:proofErr w:type="spellStart"/>
-      <w:r>
-        <w:rPr>
-          <w:rFonts w:ascii="Calibri" w:hAnsi="Calibri" w:cs="Calibri"/>
-          <w:color w:val="000000"/>
-          <w:lang w:val="en-US"/>
-        </w:rPr>
-        <w:t>StepsPerYear</w:t>
-      </w:r>
-      <w:proofErr w:type="spellEnd"/>
-      <w:r>
-        <w:rPr>
-          <w:rFonts w:ascii="Calibri" w:hAnsi="Calibri" w:cs="Calibri" w:hint="cs"/>
-          <w:color w:val="000000"/>
-          <w:rtl/>
-          <w:lang w:val="en-US"/>
-        </w:rPr>
-        <w:t xml:space="preserve"> קיימים ערכים שסוטים בצורה משמעותית מאוד מההתפלגות של שאר הנתונים, ולכן קטמנו את הנתונים במאפיינים כאלו לפי קצוות עליון ותחתון של </w:t>
-      </w:r>
-      <w:r>
-        <w:rPr>
-          <w:rFonts w:ascii="Calibri" w:hAnsi="Calibri" w:cs="Calibri"/>
-          <w:color w:val="000000"/>
-          <w:lang w:val="en-US"/>
-        </w:rPr>
-        <w:t>box-plot</w:t>
-      </w:r>
-      <w:r>
-        <w:rPr>
-          <w:rFonts w:ascii="Calibri" w:hAnsi="Calibri" w:cs="Calibri" w:hint="cs"/>
-          <w:color w:val="000000"/>
-          <w:rtl/>
-          <w:lang w:val="en-US"/>
-        </w:rPr>
-        <w:t xml:space="preserve">, כאשר נתונים חורגים מעלה הוחלפו בערך </w:t>
-      </w:r>
-      <w:r>
-        <w:rPr>
-          <w:rFonts w:ascii="Calibri" w:hAnsi="Calibri" w:cs="Calibri"/>
-          <w:color w:val="000000"/>
-          <w:lang w:val="en-US"/>
-        </w:rPr>
-        <w:t>Upper Whisker</w:t>
-      </w:r>
-      <w:r>
-        <w:rPr>
-          <w:rFonts w:ascii="Calibri" w:hAnsi="Calibri" w:cs="Calibri" w:hint="cs"/>
-          <w:color w:val="000000"/>
-          <w:rtl/>
-          <w:lang w:val="en-US"/>
-        </w:rPr>
-        <w:t xml:space="preserve"> ונתונים חורגים מטה הוחלפו בערך </w:t>
-      </w:r>
-      <w:r>
-        <w:rPr>
-          <w:rFonts w:ascii="Calibri" w:hAnsi="Calibri" w:cs="Calibri"/>
-          <w:color w:val="000000"/>
-          <w:lang w:val="en-US"/>
-        </w:rPr>
-        <w:t>Lower Whisker</w:t>
-      </w:r>
-      <w:r>
-        <w:rPr>
-          <w:rFonts w:ascii="Calibri" w:hAnsi="Calibri" w:cs="Calibri" w:hint="cs"/>
-          <w:color w:val="000000"/>
-          <w:rtl/>
-          <w:lang w:val="en-US"/>
-        </w:rPr>
-        <w:t>.</w:t>
-      </w:r>
-    </w:p>
-    <w:p>
-      <w:pPr>
-        <w:bidi/>
-        <w:rPr>
-          <w:rFonts w:ascii="Calibri" w:hAnsi="Calibri" w:cs="Calibri"/>
-          <w:color w:val="000000"/>
-          <w:rtl/>
-          <w:lang w:val="en-US"/>
-        </w:rPr>
-      </w:pPr>
-    </w:p>
-    <w:p>
-      <w:pPr>
-        <w:bidi/>
-        <w:rPr>
-          <w:rFonts w:ascii="Calibri" w:hAnsi="Calibri" w:cs="Calibri"/>
-          <w:color w:val="000000"/>
-          <w:rtl/>
-          <w:lang w:val="en-US"/>
-        </w:rPr>
-      </w:pPr>
-      <w:r>
-        <w:rPr>
-          <w:rFonts w:ascii="Calibri" w:hAnsi="Calibri" w:cs="Calibri" w:hint="cs"/>
-          <w:color w:val="000000"/>
-          <w:rtl/>
-          <w:lang w:val="en-US"/>
-        </w:rPr>
-        <w:lastRenderedPageBreak/>
+          <w:rtl/>
+          <w:lang w:val="en-US"/>
+        </w:rPr>
         <w:t>לאחר קטימת ערכי קיצון ניתן היה כבר לראות התאמה מסויימת בין מאפיינים שונים</w:t>
       </w:r>
     </w:p>
@@ -3220,7 +3279,7 @@
                     <pic:cNvPicPr/>
                   </pic:nvPicPr>
                   <pic:blipFill>
-                    <a:blip r:embed="rId6">
+                    <a:blip r:embed="rId7">
                       <a:extLst>
                         <a:ext uri="{28A0092B-C50C-407E-A947-70E740481C1C}">
                           <a14:useLocalDpi xmlns:a14="http://schemas.microsoft.com/office/drawing/2010/main" val="0"/>
@@ -3259,20 +3318,16 @@
     </w:p>
     <w:p>
       <w:pPr>
+        <w:pStyle w:val="Heading1"/>
         <w:bidi/>
         <w:rPr>
-          <w:rFonts w:ascii="Calibri" w:hAnsi="Calibri" w:cs="Calibri"/>
-          <w:color w:val="000000"/>
-          <w:u w:val="single"/>
           <w:rtl/>
           <w:lang w:val="en-US"/>
         </w:rPr>
       </w:pPr>
       <w:r>
         <w:rPr>
-          <w:rFonts w:ascii="Calibri" w:hAnsi="Calibri" w:cs="Calibri" w:hint="cs"/>
-          <w:color w:val="000000"/>
-          <w:u w:val="single"/>
+          <w:rFonts w:hint="cs"/>
           <w:rtl/>
           <w:lang w:val="en-US"/>
         </w:rPr>
@@ -3469,6 +3524,7 @@
           <w:rtl/>
           <w:lang w:val="en-US"/>
         </w:rPr>
+        <w:lastRenderedPageBreak/>
         <w:t xml:space="preserve">התייחסות מיוחדת ניתנה למאפיין </w:t>
       </w:r>
       <w:proofErr w:type="spellStart"/>
@@ -3493,67 +3549,19 @@
     </w:p>
     <w:p>
       <w:pPr>
+        <w:pStyle w:val="Heading1"/>
         <w:bidi/>
         <w:rPr>
-          <w:rFonts w:ascii="Calibri" w:hAnsi="Calibri" w:cs="Calibri"/>
-          <w:color w:val="000000"/>
           <w:rtl/>
           <w:lang w:val="en-US"/>
         </w:rPr>
       </w:pPr>
-    </w:p>
-    <w:p>
-      <w:pPr>
-        <w:bidi/>
-        <w:rPr>
-          <w:rFonts w:ascii="Calibri" w:hAnsi="Calibri" w:cs="Calibri"/>
-          <w:b/>
-          <w:bCs/>
-          <w:color w:val="000000"/>
-          <w:u w:val="single"/>
-          <w:rtl/>
-          <w:lang w:val="en-US"/>
-        </w:rPr>
-      </w:pPr>
-    </w:p>
-    <w:p>
-      <w:pPr>
-        <w:bidi/>
-        <w:rPr>
-          <w:rFonts w:ascii="Calibri" w:hAnsi="Calibri" w:cs="Calibri"/>
-          <w:b/>
-          <w:bCs/>
-          <w:color w:val="000000"/>
-          <w:u w:val="single"/>
-          <w:rtl/>
-          <w:lang w:val="en-US"/>
-        </w:rPr>
-      </w:pPr>
-    </w:p>
-    <w:p>
-      <w:pPr>
-        <w:bidi/>
-        <w:rPr>
-          <w:rFonts w:ascii="Calibri" w:hAnsi="Calibri" w:cs="Calibri"/>
-          <w:b/>
-          <w:bCs/>
-          <w:color w:val="000000"/>
-          <w:u w:val="single"/>
-          <w:rtl/>
-          <w:lang w:val="en-US"/>
-        </w:rPr>
-      </w:pPr>
-      <w:r>
-        <w:rPr>
-          <w:rFonts w:ascii="Calibri" w:hAnsi="Calibri" w:cs="Calibri" w:hint="cs"/>
-          <w:b/>
-          <w:bCs/>
-          <w:color w:val="000000"/>
-          <w:u w:val="single"/>
-          <w:rtl/>
-          <w:lang w:val="en-US"/>
-        </w:rPr>
-        <w:lastRenderedPageBreak/>
+      <w:r>
+        <w:rPr>
+          <w:rFonts w:hint="cs"/>
+          <w:rtl/>
+          <w:lang w:val="en-US"/>
+        </w:rPr>
         <w:t>בחירת מאפיינים</w:t>
       </w:r>
     </w:p>
@@ -4703,6 +4711,7 @@
           <w:rtl/>
           <w:lang w:val="he-IL"/>
         </w:rPr>
+        <w:lastRenderedPageBreak/>
         <w:drawing>
           <wp:inline distT="0" distB="0" distL="0" distR="0" wp14:anchorId="0981D853" wp14:editId="4F11505B">
             <wp:extent cx="4373593" cy="4263115"/>
@@ -4719,7 +4728,7 @@
                     <pic:cNvPicPr/>
                   </pic:nvPicPr>
                   <pic:blipFill>
-                    <a:blip r:embed="rId7">
+                    <a:blip r:embed="rId8">
                       <a:extLst>
                         <a:ext uri="{28A0092B-C50C-407E-A947-70E740481C1C}">
                           <a14:useLocalDpi xmlns:a14="http://schemas.microsoft.com/office/drawing/2010/main" val="0"/>
@@ -4763,7 +4772,6 @@
           <w:rtl/>
           <w:lang w:val="en-US"/>
         </w:rPr>
-        <w:lastRenderedPageBreak/>
         <w:t>שאר המאפיינים נבחנו אחד כנגד השני ונראה שקיימים מספר מאפיינים עם קשר לינארי חזק ביניהם. מכל קבוצה כזו נבחר מאפיין אחד בלבד:</w:t>
       </w:r>
     </w:p>
@@ -4785,6 +4793,7 @@
           <w:rtl/>
           <w:lang w:val="he-IL"/>
         </w:rPr>
+        <w:lastRenderedPageBreak/>
         <w:drawing>
           <wp:inline distT="0" distB="0" distL="0" distR="0" wp14:anchorId="2452722D" wp14:editId="60D5BBCA">
             <wp:extent cx="5731510" cy="5744845"/>
@@ -4801,7 +4810,7 @@
                     <pic:cNvPicPr/>
                   </pic:nvPicPr>
                   <pic:blipFill>
-                    <a:blip r:embed="rId8">
+                    <a:blip r:embed="rId9">
                       <a:extLst>
                         <a:ext uri="{28A0092B-C50C-407E-A947-70E740481C1C}">
                           <a14:useLocalDpi xmlns:a14="http://schemas.microsoft.com/office/drawing/2010/main" val="0"/>
@@ -5146,6 +5155,126 @@
     </w:p>
   </w:footnote>
 </w:footnotes>
+</file>
+
+<file path=word/numbering.xml><?xml version="1.0" encoding="utf-8"?>
+<w:numbering xmlns:wpc="http://schemas.microsoft.com/office/word/2010/wordprocessingCanvas" xmlns:cx="http://schemas.microsoft.com/office/drawing/2014/chartex" xmlns:cx1="http://schemas.microsoft.com/office/drawing/2015/9/8/chartex" xmlns:cx2="http://schemas.microsoft.com/office/drawing/2015/10/21/chartex" xmlns:cx3="http://schemas.microsoft.com/office/drawing/2016/5/9/chartex" xmlns:cx4="http://schemas.microsoft.com/office/drawing/2016/5/10/chartex" xmlns:cx5="http://schemas.microsoft.com/office/drawing/2016/5/11/chartex" xmlns:cx6="http://schemas.microsoft.com/office/drawing/2016/5/12/chartex" xmlns:cx7="http://schemas.microsoft.com/office/drawing/2016/5/13/chartex" xmlns:cx8="http://schemas.microsoft.com/office/drawing/2016/5/14/chartex" xmlns:mc="http://schemas.openxmlformats.org/markup-compatibility/2006" xmlns:aink="http://schemas.microsoft.com/office/drawing/2016/ink" xmlns:am3d="http://schemas.microsoft.com/office/drawing/2017/model3d" xmlns:o="urn:schemas-microsoft-com:office:office" xmlns:r="http://schemas.openxmlformats.org/officeDocument/2006/relationships" xmlns:m="http://schemas.openxmlformats.org/officeDocument/2006/math" xmlns:v="urn:schemas-microsoft-com:vml" xmlns:wp14="http://schemas.microsoft.com/office/word/2010/wordprocessingDrawing" xmlns:wp="http://schemas.openxmlformats.org/drawingml/2006/wordprocessingDrawing" xmlns:w10="urn:schemas-microsoft-com:office:word" xmlns:w="http://schemas.openxmlformats.org/wordprocessingml/2006/main" xmlns:w14="http://schemas.microsoft.com/office/word/2010/wordml" xmlns:w15="http://schemas.microsoft.com/office/word/2012/wordml" xmlns:w16cex="http://schemas.microsoft.com/office/word/2018/wordml/cex" xmlns:w16cid="http://schemas.microsoft.com/office/word/2016/wordml/cid" xmlns:w16="http://schemas.microsoft.com/office/word/2018/wordml" xmlns:w16se="http://schemas.microsoft.com/office/word/2015/wordml/symex" xmlns:wpg="http://schemas.microsoft.com/office/word/2010/wordprocessingGroup" xmlns:wpi="http://schemas.microsoft.com/office/word/2010/wordprocessingInk" xmlns:wne="http://schemas.microsoft.com/office/word/2006/wordml" xmlns:wps="http://schemas.microsoft.com/office/word/2010/wordprocessingShape" mc:Ignorable="w14 w15 w16se w16cid w16 w16cex wp14">
+  <w:abstractNum w:abstractNumId="0" w15:restartNumberingAfterBreak="0">
+    <w:nsid w:val="1BE55438"/>
+    <w:multiLevelType w:val="hybridMultilevel"/>
+    <w:tmpl w:val="68005768"/>
+    <w:lvl w:ilvl="0" w:tplc="97BA2748">
+      <w:numFmt w:val="bullet"/>
+      <w:lvlText w:val=""/>
+      <w:lvlJc w:val="left"/>
+      <w:pPr>
+        <w:ind w:left="720" w:hanging="360"/>
+      </w:pPr>
+      <w:rPr>
+        <w:rFonts w:ascii="Symbol" w:eastAsiaTheme="minorHAnsi" w:hAnsi="Symbol" w:cstheme="minorBidi" w:hint="default"/>
+      </w:rPr>
+    </w:lvl>
+    <w:lvl w:ilvl="1" w:tplc="20000003" w:tentative="1">
+      <w:start w:val="1"/>
+      <w:numFmt w:val="bullet"/>
+      <w:lvlText w:val="o"/>
+      <w:lvlJc w:val="left"/>
+      <w:pPr>
+        <w:ind w:left="1440" w:hanging="360"/>
+      </w:pPr>
+      <w:rPr>
+        <w:rFonts w:ascii="Courier New" w:hAnsi="Courier New" w:cs="Courier New" w:hint="default"/>
+      </w:rPr>
+    </w:lvl>
+    <w:lvl w:ilvl="2" w:tplc="20000005" w:tentative="1">
+      <w:start w:val="1"/>
+      <w:numFmt w:val="bullet"/>
+      <w:lvlText w:val=""/>
+      <w:lvlJc w:val="left"/>
+      <w:pPr>
+        <w:ind w:left="2160" w:hanging="360"/>
+      </w:pPr>
+      <w:rPr>
+        <w:rFonts w:ascii="Wingdings" w:hAnsi="Wingdings" w:hint="default"/>
+      </w:rPr>
+    </w:lvl>
+    <w:lvl w:ilvl="3" w:tplc="20000001" w:tentative="1">
+      <w:start w:val="1"/>
+      <w:numFmt w:val="bullet"/>
+      <w:lvlText w:val=""/>
+      <w:lvlJc w:val="left"/>
+      <w:pPr>
+        <w:ind w:left="2880" w:hanging="360"/>
+      </w:pPr>
+      <w:rPr>
+        <w:rFonts w:ascii="Symbol" w:hAnsi="Symbol" w:hint="default"/>
+      </w:rPr>
+    </w:lvl>
+    <w:lvl w:ilvl="4" w:tplc="20000003" w:tentative="1">
+      <w:start w:val="1"/>
+      <w:numFmt w:val="bullet"/>
+      <w:lvlText w:val="o"/>
+      <w:lvlJc w:val="left"/>
+      <w:pPr>
+        <w:ind w:left="3600" w:hanging="360"/>
+      </w:pPr>
+      <w:rPr>
+        <w:rFonts w:ascii="Courier New" w:hAnsi="Courier New" w:cs="Courier New" w:hint="default"/>
+      </w:rPr>
+    </w:lvl>
+    <w:lvl w:ilvl="5" w:tplc="20000005" w:tentative="1">
+      <w:start w:val="1"/>
+      <w:numFmt w:val="bullet"/>
+      <w:lvlText w:val=""/>
+      <w:lvlJc w:val="left"/>
+      <w:pPr>
+        <w:ind w:left="4320" w:hanging="360"/>
+      </w:pPr>
+      <w:rPr>
+        <w:rFonts w:ascii="Wingdings" w:hAnsi="Wingdings" w:hint="default"/>
+      </w:rPr>
+    </w:lvl>
+    <w:lvl w:ilvl="6" w:tplc="20000001" w:tentative="1">
+      <w:start w:val="1"/>
+      <w:numFmt w:val="bullet"/>
+      <w:lvlText w:val=""/>
+      <w:lvlJc w:val="left"/>
+      <w:pPr>
+        <w:ind w:left="5040" w:hanging="360"/>
+      </w:pPr>
+      <w:rPr>
+        <w:rFonts w:ascii="Symbol" w:hAnsi="Symbol" w:hint="default"/>
+      </w:rPr>
+    </w:lvl>
+    <w:lvl w:ilvl="7" w:tplc="20000003" w:tentative="1">
+      <w:start w:val="1"/>
+      <w:numFmt w:val="bullet"/>
+      <w:lvlText w:val="o"/>
+      <w:lvlJc w:val="left"/>
+      <w:pPr>
+        <w:ind w:left="5760" w:hanging="360"/>
+      </w:pPr>
+      <w:rPr>
+        <w:rFonts w:ascii="Courier New" w:hAnsi="Courier New" w:cs="Courier New" w:hint="default"/>
+      </w:rPr>
+    </w:lvl>
+    <w:lvl w:ilvl="8" w:tplc="20000005" w:tentative="1">
+      <w:start w:val="1"/>
+      <w:numFmt w:val="bullet"/>
+      <w:lvlText w:val=""/>
+      <w:lvlJc w:val="left"/>
+      <w:pPr>
+        <w:ind w:left="6480" w:hanging="360"/>
+      </w:pPr>
+      <w:rPr>
+        <w:rFonts w:ascii="Wingdings" w:hAnsi="Wingdings" w:hint="default"/>
+      </w:rPr>
+    </w:lvl>
+  </w:abstractNum>
+  <w:num w:numId="1">
+    <w:abstractNumId w:val="0"/>
+  </w:num>
+</w:numbering>
 </file>
 
 <file path=word/styles.xml><?xml version="1.0" encoding="utf-8"?>
@@ -5547,6 +5676,27 @@
     <w:name w:val="Normal"/>
     <w:qFormat/>
   </w:style>
+  <w:style w:type="paragraph" w:styleId="Heading1">
+    <w:name w:val="heading 1"/>
+    <w:basedOn w:val="Normal"/>
+    <w:next w:val="Normal"/>
+    <w:link w:val="Heading1Char"/>
+    <w:uiPriority w:val="9"/>
+    <w:qFormat/>
+    <w:rsid w:val="00446AF1"/>
+    <w:pPr>
+      <w:keepNext/>
+      <w:keepLines/>
+      <w:spacing w:before="240" w:after="0"/>
+      <w:outlineLvl w:val="0"/>
+    </w:pPr>
+    <w:rPr>
+      <w:rFonts w:asciiTheme="majorHAnsi" w:eastAsiaTheme="majorEastAsia" w:hAnsiTheme="majorHAnsi" w:cstheme="majorBidi"/>
+      <w:color w:val="2F5496" w:themeColor="accent1" w:themeShade="BF"/>
+      <w:sz w:val="32"/>
+      <w:szCs w:val="32"/>
+    </w:rPr>
+  </w:style>
   <w:style w:type="character" w:default="1" w:styleId="DefaultParagraphFont">
     <w:name w:val="Default Paragraph Font"/>
     <w:uiPriority w:val="1"/>
@@ -5592,6 +5742,64 @@
         <w:insideV w:val="single" w:sz="4" w:space="0" w:color="auto"/>
       </w:tblBorders>
     </w:tblPr>
+  </w:style>
+  <w:style w:type="paragraph" w:styleId="Title">
+    <w:name w:val="Title"/>
+    <w:basedOn w:val="Normal"/>
+    <w:next w:val="Normal"/>
+    <w:link w:val="TitleChar"/>
+    <w:uiPriority w:val="10"/>
+    <w:qFormat/>
+    <w:rsid w:val="00446AF1"/>
+    <w:pPr>
+      <w:spacing w:after="0" w:line="240" w:lineRule="auto"/>
+      <w:contextualSpacing/>
+    </w:pPr>
+    <w:rPr>
+      <w:rFonts w:asciiTheme="minorBidi" w:eastAsiaTheme="majorEastAsia" w:hAnsiTheme="minorBidi" w:cstheme="majorBidi"/>
+      <w:spacing w:val="-10"/>
+      <w:kern w:val="28"/>
+      <w:sz w:val="56"/>
+      <w:szCs w:val="56"/>
+    </w:rPr>
+  </w:style>
+  <w:style w:type="character" w:customStyle="1" w:styleId="TitleChar">
+    <w:name w:val="Title Char"/>
+    <w:basedOn w:val="DefaultParagraphFont"/>
+    <w:link w:val="Title"/>
+    <w:uiPriority w:val="10"/>
+    <w:rsid w:val="00446AF1"/>
+    <w:rPr>
+      <w:rFonts w:asciiTheme="minorBidi" w:eastAsiaTheme="majorEastAsia" w:hAnsiTheme="minorBidi" w:cstheme="majorBidi"/>
+      <w:spacing w:val="-10"/>
+      <w:kern w:val="28"/>
+      <w:sz w:val="56"/>
+      <w:szCs w:val="56"/>
+    </w:rPr>
+  </w:style>
+  <w:style w:type="character" w:customStyle="1" w:styleId="Heading1Char">
+    <w:name w:val="Heading 1 Char"/>
+    <w:basedOn w:val="DefaultParagraphFont"/>
+    <w:link w:val="Heading1"/>
+    <w:uiPriority w:val="9"/>
+    <w:rsid w:val="00446AF1"/>
+    <w:rPr>
+      <w:rFonts w:asciiTheme="majorHAnsi" w:eastAsiaTheme="majorEastAsia" w:hAnsiTheme="majorHAnsi" w:cstheme="majorBidi"/>
+      <w:color w:val="2F5496" w:themeColor="accent1" w:themeShade="BF"/>
+      <w:sz w:val="32"/>
+      <w:szCs w:val="32"/>
+    </w:rPr>
+  </w:style>
+  <w:style w:type="paragraph" w:styleId="ListParagraph">
+    <w:name w:val="List Paragraph"/>
+    <w:basedOn w:val="Normal"/>
+    <w:uiPriority w:val="34"/>
+    <w:qFormat/>
+    <w:rsid w:val="00446AF1"/>
+    <w:pPr>
+      <w:ind w:left="720"/>
+      <w:contextualSpacing/>
+    </w:pPr>
   </w:style>
 </w:styles>
 </file>

</xml_diff>